<commit_message>
added GA, background & multi-objective info to doc
</commit_message>
<xml_diff>
--- a/Proj6Mullins_Revlett.docx
+++ b/Proj6Mullins_Revlett.docx
@@ -1,6 +1,6 @@
 
 <file path=word/document.xml><?xml version="1.0" encoding="utf-8"?>
-<w:document xmlns:wpc="http://schemas.microsoft.com/office/word/2010/wordprocessingCanvas" xmlns:mo="http://schemas.microsoft.com/office/mac/office/2008/main" xmlns:mc="http://schemas.openxmlformats.org/markup-compatibility/2006" xmlns:mv="urn:schemas-microsoft-com:mac:vml" xmlns:o="urn:schemas-microsoft-com:office:office" xmlns:r="http://schemas.openxmlformats.org/officeDocument/2006/relationships" xmlns:m="http://schemas.openxmlformats.org/officeDocument/2006/math" xmlns:v="urn:schemas-microsoft-com:vml" xmlns:wp14="http://schemas.microsoft.com/office/word/2010/wordprocessingDrawing" xmlns:wp="http://schemas.openxmlformats.org/drawingml/2006/wordprocessingDrawing" xmlns:w10="urn:schemas-microsoft-com:office:word" xmlns:w="http://schemas.openxmlformats.org/wordprocessingml/2006/main" xmlns:w14="http://schemas.microsoft.com/office/word/2010/wordml" xmlns:wpg="http://schemas.microsoft.com/office/word/2010/wordprocessingGroup" xmlns:wpi="http://schemas.microsoft.com/office/word/2010/wordprocessingInk" xmlns:wne="http://schemas.microsoft.com/office/word/2006/wordml" xmlns:wps="http://schemas.microsoft.com/office/word/2010/wordprocessingShape" mc:Ignorable="w14 wp14">
+<w:document xmlns:wpc="http://schemas.microsoft.com/office/word/2010/wordprocessingCanvas" xmlns:mc="http://schemas.openxmlformats.org/markup-compatibility/2006" xmlns:o="urn:schemas-microsoft-com:office:office" xmlns:r="http://schemas.openxmlformats.org/officeDocument/2006/relationships" xmlns:m="http://schemas.openxmlformats.org/officeDocument/2006/math" xmlns:v="urn:schemas-microsoft-com:vml" xmlns:wp14="http://schemas.microsoft.com/office/word/2010/wordprocessingDrawing" xmlns:wp="http://schemas.openxmlformats.org/drawingml/2006/wordprocessingDrawing" xmlns:w10="urn:schemas-microsoft-com:office:word" xmlns:w="http://schemas.openxmlformats.org/wordprocessingml/2006/main" xmlns:w14="http://schemas.microsoft.com/office/word/2010/wordml" xmlns:wpg="http://schemas.microsoft.com/office/word/2010/wordprocessingGroup" xmlns:wpi="http://schemas.microsoft.com/office/word/2010/wordprocessingInk" xmlns:wne="http://schemas.microsoft.com/office/word/2006/wordml" xmlns:wps="http://schemas.microsoft.com/office/word/2010/wordprocessingShape" mc:Ignorable="w14 wp14">
   <w:body>
     <w:p>
       <w:pPr>
@@ -12,8 +12,6 @@
           <w:sz w:val="48"/>
         </w:rPr>
       </w:pPr>
-      <w:bookmarkStart w:id="0" w:name="_GoBack"/>
-      <w:bookmarkEnd w:id="0"/>
       <w:r>
         <w:rPr>
           <w:rFonts w:ascii="Times New Roman" w:hAnsi="Times New Roman" w:cs="Times New Roman"/>
@@ -144,11 +142,7 @@
       <w:pPr>
         <w:pStyle w:val="NoSpacing"/>
         <w:jc w:val="center"/>
-        <w:rPr>
-          <w:rFonts w:hint="eastAsia"/>
-        </w:rPr>
-      </w:pPr>
-      <w:proofErr w:type="gramStart"/>
+      </w:pPr>
       <w:r>
         <w:rPr>
           <w:rFonts w:ascii="Times New Roman" w:hAnsi="Times New Roman" w:cs="Times New Roman"/>
@@ -157,7 +151,6 @@
         </w:rPr>
         <w:t>skmull02@louisville.edu</w:t>
       </w:r>
-      <w:proofErr w:type="gramEnd"/>
       <w:r>
         <w:rPr>
           <w:rFonts w:ascii="Times New Roman" w:hAnsi="Times New Roman" w:cs="Times New Roman"/>
@@ -236,7 +229,6 @@
         <w:ind w:left="360"/>
         <w:rPr>
           <w:rFonts w:ascii="Times New Roman" w:hAnsi="Times New Roman" w:cs="Times New Roman"/>
-          <w:b/>
           <w:sz w:val="28"/>
           <w:szCs w:val="24"/>
         </w:rPr>
@@ -323,7 +315,57 @@
           <w:sz w:val="28"/>
           <w:szCs w:val="24"/>
         </w:rPr>
-        <w:t>. We combined genetic algorithms with the concept of wisdom of crowds to attempt to find optimal solutions for randomly created Knapsack Problems.</w:t>
+        <w:t xml:space="preserve">. </w:t>
+      </w:r>
+      <w:r>
+        <w:rPr>
+          <w:rFonts w:ascii="Times New Roman" w:hAnsi="Times New Roman" w:cs="Times New Roman"/>
+          <w:sz w:val="28"/>
+          <w:szCs w:val="24"/>
+        </w:rPr>
+        <w:t>Specifically, we used a derivation of the problem called “0-1,” meaning that only one instance of an object can appear in the knapsack [1]</w:t>
+      </w:r>
+      <w:r>
+        <w:rPr>
+          <w:rFonts w:ascii="Times New Roman" w:hAnsi="Times New Roman" w:cs="Times New Roman"/>
+          <w:sz w:val="28"/>
+          <w:szCs w:val="24"/>
+        </w:rPr>
+        <w:t xml:space="preserve">. This version of the problem was used in a paper by </w:t>
+      </w:r>
+      <w:r>
+        <w:rPr>
+          <w:rFonts w:ascii="Times New Roman" w:eastAsia="Times New Roman" w:hAnsi="Times New Roman" w:cs="Times New Roman"/>
+          <w:sz w:val="28"/>
+          <w:szCs w:val="28"/>
+        </w:rPr>
+        <w:t xml:space="preserve">M. </w:t>
+      </w:r>
+      <w:proofErr w:type="spellStart"/>
+      <w:r>
+        <w:rPr>
+          <w:rFonts w:ascii="Times New Roman" w:eastAsia="Times New Roman" w:hAnsi="Times New Roman" w:cs="Times New Roman"/>
+          <w:sz w:val="28"/>
+          <w:szCs w:val="28"/>
+        </w:rPr>
+        <w:t>Hristakeva</w:t>
+      </w:r>
+      <w:proofErr w:type="spellEnd"/>
+      <w:r>
+        <w:rPr>
+          <w:rFonts w:ascii="Times New Roman" w:eastAsia="Times New Roman" w:hAnsi="Times New Roman" w:cs="Times New Roman"/>
+          <w:sz w:val="28"/>
+          <w:szCs w:val="28"/>
+        </w:rPr>
+        <w:t>, D.</w:t>
+      </w:r>
+      <w:r>
+        <w:rPr>
+          <w:rFonts w:ascii="Times New Roman" w:eastAsia="Times New Roman" w:hAnsi="Times New Roman" w:cs="Times New Roman"/>
+          <w:sz w:val="28"/>
+          <w:szCs w:val="28"/>
+        </w:rPr>
+        <w:t xml:space="preserve"> Shrestha, and was the basis for our project.</w:t>
       </w:r>
       <w:r>
         <w:rPr>
@@ -333,6 +375,73 @@
         </w:rPr>
         <w:t xml:space="preserve"> </w:t>
       </w:r>
+      <w:r>
+        <w:rPr>
+          <w:rFonts w:ascii="Times New Roman" w:hAnsi="Times New Roman" w:cs="Times New Roman"/>
+          <w:sz w:val="28"/>
+          <w:szCs w:val="24"/>
+        </w:rPr>
+        <w:t>One strategy for finding the best combination of objects is the so called “greedy approximation algorithm</w:t>
+      </w:r>
+      <w:r>
+        <w:rPr>
+          <w:rFonts w:ascii="Times New Roman" w:hAnsi="Times New Roman" w:cs="Times New Roman"/>
+          <w:sz w:val="28"/>
+          <w:szCs w:val="24"/>
+        </w:rPr>
+        <w:t>,</w:t>
+      </w:r>
+      <w:r>
+        <w:rPr>
+          <w:rFonts w:ascii="Times New Roman" w:hAnsi="Times New Roman" w:cs="Times New Roman"/>
+          <w:sz w:val="28"/>
+          <w:szCs w:val="24"/>
+        </w:rPr>
+        <w:t>”  in which ratios of value to weight for each object are determi</w:t>
+      </w:r>
+      <w:r>
+        <w:rPr>
+          <w:rFonts w:ascii="Times New Roman" w:hAnsi="Times New Roman" w:cs="Times New Roman"/>
+          <w:sz w:val="28"/>
+          <w:szCs w:val="24"/>
+        </w:rPr>
+        <w:t>ned and used in ascending order [3].</w:t>
+      </w:r>
+      <w:r>
+        <w:rPr>
+          <w:rFonts w:ascii="Times New Roman" w:hAnsi="Times New Roman" w:cs="Times New Roman"/>
+          <w:sz w:val="28"/>
+          <w:szCs w:val="24"/>
+        </w:rPr>
+        <w:t xml:space="preserve"> However, w</w:t>
+      </w:r>
+      <w:r>
+        <w:rPr>
+          <w:rFonts w:ascii="Times New Roman" w:hAnsi="Times New Roman" w:cs="Times New Roman"/>
+          <w:sz w:val="28"/>
+          <w:szCs w:val="24"/>
+        </w:rPr>
+        <w:t>e combined genetic algorithms with the concept of wisdom of crowds to attempt to find optimal solutions for randomly created Knapsack Problems.</w:t>
+      </w:r>
+      <w:r>
+        <w:rPr>
+          <w:rFonts w:ascii="Times New Roman" w:hAnsi="Times New Roman" w:cs="Times New Roman"/>
+          <w:sz w:val="28"/>
+          <w:szCs w:val="24"/>
+        </w:rPr>
+        <w:t xml:space="preserve"> </w:t>
+      </w:r>
+    </w:p>
+    <w:p>
+      <w:pPr>
+        <w:pStyle w:val="NoSpacing"/>
+        <w:ind w:left="360"/>
+        <w:rPr>
+          <w:rFonts w:ascii="Times New Roman" w:hAnsi="Times New Roman" w:cs="Times New Roman"/>
+          <w:sz w:val="28"/>
+          <w:szCs w:val="24"/>
+        </w:rPr>
+      </w:pPr>
     </w:p>
     <w:p>
       <w:pPr>
@@ -387,15 +496,18 @@
         </w:rPr>
         <w:t xml:space="preserve"> </w:t>
       </w:r>
-      <w:r>
+    </w:p>
+    <w:p>
+      <w:pPr>
+        <w:pStyle w:val="NoSpacing"/>
+        <w:ind w:left="360"/>
         <w:rPr>
           <w:rFonts w:ascii="Times New Roman" w:hAnsi="Times New Roman" w:cs="Times New Roman"/>
           <w:b/>
           <w:sz w:val="28"/>
           <w:szCs w:val="24"/>
         </w:rPr>
-        <w:br/>
-      </w:r>
+      </w:pPr>
       <w:r>
         <w:rPr>
           <w:rFonts w:ascii="Times New Roman" w:hAnsi="Times New Roman" w:cs="Times New Roman"/>
@@ -445,7 +557,17 @@
           <w:sz w:val="28"/>
           <w:szCs w:val="24"/>
         </w:rPr>
-        <w:t>packings</w:t>
+        <w:t>packin</w:t>
+      </w:r>
+      <w:bookmarkStart w:id="0" w:name="_GoBack"/>
+      <w:bookmarkEnd w:id="0"/>
+      <w:r>
+        <w:rPr>
+          <w:rFonts w:ascii="Times New Roman" w:hAnsi="Times New Roman" w:cs="Times New Roman"/>
+          <w:sz w:val="28"/>
+          <w:szCs w:val="24"/>
+        </w:rPr>
+        <w:t>gs</w:t>
       </w:r>
       <w:proofErr w:type="spellEnd"/>
       <w:r>
@@ -454,15 +576,7 @@
           <w:sz w:val="28"/>
           <w:szCs w:val="24"/>
         </w:rPr>
-        <w:t xml:space="preserve">” becomes exponentially large. Our approach was based on using a genetic algorithm to explore this search space </w:t>
-      </w:r>
-      <w:r>
-        <w:rPr>
-          <w:rFonts w:ascii="Times New Roman" w:hAnsi="Times New Roman" w:cs="Times New Roman"/>
-          <w:sz w:val="28"/>
-          <w:szCs w:val="24"/>
-        </w:rPr>
-        <w:t>for a near-optimal solution in a more computationally efficient manner by using a genetic algorithm (GA). Because genetic algorithms can get stuck in local maxima and miss the global optimum, the GA is run repeatedly, and all GA solutions are considered using a “wisdom of crowds” approach. The program structure and algorithms work like so:</w:t>
+        <w:t>” becomes exponentially large. Our approach was based on using a genetic algorithm to explore this search space for a near-optimal solution in a more computationally efficient manner by using a genetic algorithm (GA). Because genetic algorithms can get stuck in local maxima and miss the global optimum, the GA is run repeatedly, and all GA solutions are considered using a “wisdom of crowds” approach. The program structure and algorithms work like so:</w:t>
       </w:r>
     </w:p>
     <w:p>
@@ -514,7 +628,32 @@
           <w:sz w:val="28"/>
           <w:szCs w:val="24"/>
         </w:rPr>
-        <w:t xml:space="preserve">Evolve the population over many generations by mutating and crossing over the chromosomes. The fitness of a solution increases with the value of the boxes contained in the solution, so long as the total weight of the boxes does not exceed the knapsack’s capacity. </w:t>
+        <w:t>Evolve the population over many generations by mutating and crossing over the chromosomes</w:t>
+      </w:r>
+      <w:r>
+        <w:rPr>
+          <w:rFonts w:ascii="Times New Roman" w:hAnsi="Times New Roman" w:cs="Times New Roman"/>
+          <w:sz w:val="28"/>
+          <w:szCs w:val="24"/>
+        </w:rPr>
+        <w:t xml:space="preserve"> (more information below)</w:t>
+      </w:r>
+      <w:r>
+        <w:rPr>
+          <w:rFonts w:ascii="Times New Roman" w:hAnsi="Times New Roman" w:cs="Times New Roman"/>
+          <w:sz w:val="28"/>
+          <w:szCs w:val="24"/>
+        </w:rPr>
+        <w:t xml:space="preserve">. The fitness of a solution increases with the value of the boxes contained in the solution, so long as the </w:t>
+      </w:r>
+      <w:r>
+        <w:rPr>
+          <w:rFonts w:ascii="Times New Roman" w:hAnsi="Times New Roman" w:cs="Times New Roman"/>
+          <w:sz w:val="28"/>
+          <w:szCs w:val="24"/>
+        </w:rPr>
+        <w:lastRenderedPageBreak/>
+        <w:t xml:space="preserve">total weight of the boxes does not exceed the knapsack’s capacity. </w:t>
       </w:r>
       <w:r>
         <w:rPr>
@@ -590,6 +729,186 @@
         </w:rPr>
         <w:t>Return the best solution found.</w:t>
       </w:r>
+      <w:r>
+        <w:rPr>
+          <w:rFonts w:ascii="Times New Roman" w:hAnsi="Times New Roman" w:cs="Times New Roman"/>
+          <w:sz w:val="28"/>
+          <w:szCs w:val="24"/>
+        </w:rPr>
+        <w:br/>
+      </w:r>
+    </w:p>
+    <w:p>
+      <w:pPr>
+        <w:pStyle w:val="NoSpacing"/>
+        <w:ind w:left="360"/>
+        <w:rPr>
+          <w:rFonts w:ascii="Times New Roman" w:hAnsi="Times New Roman" w:cs="Times New Roman"/>
+          <w:sz w:val="28"/>
+          <w:szCs w:val="24"/>
+        </w:rPr>
+      </w:pPr>
+      <w:r>
+        <w:rPr>
+          <w:rFonts w:ascii="Times New Roman" w:hAnsi="Times New Roman" w:cs="Times New Roman"/>
+          <w:sz w:val="28"/>
+          <w:szCs w:val="24"/>
+        </w:rPr>
+        <w:t>For step b), the following crossovers and mutations were performed:</w:t>
+      </w:r>
+    </w:p>
+    <w:p>
+      <w:pPr>
+        <w:pStyle w:val="NoSpacing"/>
+        <w:ind w:left="360"/>
+        <w:rPr>
+          <w:rFonts w:ascii="Times New Roman" w:hAnsi="Times New Roman" w:cs="Times New Roman"/>
+          <w:sz w:val="28"/>
+          <w:szCs w:val="24"/>
+        </w:rPr>
+      </w:pPr>
+      <w:r>
+        <w:rPr>
+          <w:rFonts w:ascii="Times New Roman" w:hAnsi="Times New Roman" w:cs="Times New Roman"/>
+          <w:sz w:val="28"/>
+          <w:szCs w:val="24"/>
+        </w:rPr>
+        <w:t>1) Remove chromosomes exceeding the knapsack capacity</w:t>
+      </w:r>
+      <w:r>
+        <w:rPr>
+          <w:rFonts w:ascii="Times New Roman" w:hAnsi="Times New Roman" w:cs="Times New Roman"/>
+          <w:sz w:val="28"/>
+          <w:szCs w:val="24"/>
+        </w:rPr>
+        <w:br/>
+        <w:t>2) Clone the chromosomes with the highest value</w:t>
+      </w:r>
+    </w:p>
+    <w:p>
+      <w:pPr>
+        <w:pStyle w:val="NoSpacing"/>
+        <w:ind w:left="360"/>
+        <w:rPr>
+          <w:rFonts w:ascii="Times New Roman" w:hAnsi="Times New Roman" w:cs="Times New Roman"/>
+          <w:sz w:val="28"/>
+          <w:szCs w:val="24"/>
+        </w:rPr>
+      </w:pPr>
+      <w:r>
+        <w:rPr>
+          <w:rFonts w:ascii="Times New Roman" w:hAnsi="Times New Roman" w:cs="Times New Roman"/>
+          <w:sz w:val="28"/>
+          <w:szCs w:val="24"/>
+        </w:rPr>
+        <w:t>3) Breed children using crossover until the population reaches its original size</w:t>
+      </w:r>
+      <w:r>
+        <w:rPr>
+          <w:rFonts w:ascii="Times New Roman" w:hAnsi="Times New Roman" w:cs="Times New Roman"/>
+          <w:sz w:val="28"/>
+          <w:szCs w:val="24"/>
+        </w:rPr>
+        <w:br/>
+      </w:r>
+      <w:r>
+        <w:rPr>
+          <w:rFonts w:ascii="Times New Roman" w:hAnsi="Times New Roman" w:cs="Times New Roman"/>
+          <w:sz w:val="28"/>
+          <w:szCs w:val="24"/>
+        </w:rPr>
+        <w:tab/>
+        <w:t xml:space="preserve">Note: Crossover involved combining the first half of the first parent with the </w:t>
+      </w:r>
+      <w:r>
+        <w:rPr>
+          <w:rFonts w:ascii="Times New Roman" w:hAnsi="Times New Roman" w:cs="Times New Roman"/>
+          <w:sz w:val="28"/>
+          <w:szCs w:val="24"/>
+        </w:rPr>
+        <w:br/>
+      </w:r>
+      <w:r>
+        <w:rPr>
+          <w:rFonts w:ascii="Times New Roman" w:hAnsi="Times New Roman" w:cs="Times New Roman"/>
+          <w:sz w:val="28"/>
+          <w:szCs w:val="24"/>
+        </w:rPr>
+        <w:tab/>
+        <w:t>second half of the second parent.</w:t>
+      </w:r>
+    </w:p>
+    <w:p>
+      <w:pPr>
+        <w:pStyle w:val="NoSpacing"/>
+        <w:ind w:left="360"/>
+        <w:rPr>
+          <w:rFonts w:ascii="Times New Roman" w:hAnsi="Times New Roman" w:cs="Times New Roman"/>
+          <w:sz w:val="28"/>
+          <w:szCs w:val="24"/>
+        </w:rPr>
+      </w:pPr>
+      <w:r>
+        <w:rPr>
+          <w:rFonts w:ascii="Times New Roman" w:hAnsi="Times New Roman" w:cs="Times New Roman"/>
+          <w:sz w:val="28"/>
+          <w:szCs w:val="24"/>
+        </w:rPr>
+        <w:t>4) Mutate children with the lowest value</w:t>
+      </w:r>
+      <w:r>
+        <w:rPr>
+          <w:rFonts w:ascii="Times New Roman" w:hAnsi="Times New Roman" w:cs="Times New Roman"/>
+          <w:sz w:val="28"/>
+          <w:szCs w:val="24"/>
+        </w:rPr>
+        <w:br/>
+      </w:r>
+      <w:r>
+        <w:rPr>
+          <w:rFonts w:ascii="Times New Roman" w:hAnsi="Times New Roman" w:cs="Times New Roman"/>
+          <w:sz w:val="28"/>
+          <w:szCs w:val="24"/>
+        </w:rPr>
+        <w:tab/>
+        <w:t>Note: Mutation involved</w:t>
+      </w:r>
+      <w:r>
+        <w:rPr>
+          <w:rFonts w:ascii="Times New Roman" w:hAnsi="Times New Roman" w:cs="Times New Roman"/>
+          <w:sz w:val="28"/>
+          <w:szCs w:val="24"/>
+        </w:rPr>
+        <w:t xml:space="preserve"> removing or adding a random number of boxes at </w:t>
+      </w:r>
+      <w:r>
+        <w:rPr>
+          <w:rFonts w:ascii="Times New Roman" w:hAnsi="Times New Roman" w:cs="Times New Roman"/>
+          <w:sz w:val="28"/>
+          <w:szCs w:val="24"/>
+        </w:rPr>
+        <w:br/>
+      </w:r>
+      <w:r>
+        <w:rPr>
+          <w:rFonts w:ascii="Times New Roman" w:hAnsi="Times New Roman" w:cs="Times New Roman"/>
+          <w:sz w:val="28"/>
+          <w:szCs w:val="24"/>
+        </w:rPr>
+        <w:tab/>
+        <w:t>random chromosome indices.</w:t>
+      </w:r>
+    </w:p>
+    <w:p>
+      <w:pPr>
+        <w:pStyle w:val="NoSpacing"/>
+        <w:ind w:left="360"/>
+        <w:rPr>
+          <w:rFonts w:ascii="Times New Roman" w:hAnsi="Times New Roman" w:cs="Times New Roman"/>
+          <w:sz w:val="28"/>
+          <w:szCs w:val="24"/>
+        </w:rPr>
+      </w:pPr>
     </w:p>
     <w:p>
       <w:pPr>
@@ -725,7 +1044,6 @@
           <w:szCs w:val="24"/>
         </w:rPr>
       </w:pPr>
-      <w:proofErr w:type="gramStart"/>
       <w:r>
         <w:rPr>
           <w:rFonts w:ascii="Times New Roman" w:hAnsi="Times New Roman" w:cs="Times New Roman"/>
@@ -735,7 +1053,6 @@
         </w:rPr>
         <w:t>n</w:t>
       </w:r>
-      <w:proofErr w:type="gramEnd"/>
       <w:r>
         <w:rPr>
           <w:rFonts w:ascii="Times New Roman" w:hAnsi="Times New Roman" w:cs="Times New Roman"/>
@@ -763,7 +1080,6 @@
           <w:szCs w:val="24"/>
         </w:rPr>
       </w:pPr>
-      <w:proofErr w:type="gramStart"/>
       <w:r>
         <w:rPr>
           <w:rFonts w:ascii="Times New Roman" w:hAnsi="Times New Roman" w:cs="Times New Roman"/>
@@ -773,7 +1089,6 @@
         </w:rPr>
         <w:t>c</w:t>
       </w:r>
-      <w:proofErr w:type="gramEnd"/>
       <w:r>
         <w:rPr>
           <w:rFonts w:ascii="Times New Roman" w:hAnsi="Times New Roman" w:cs="Times New Roman"/>
@@ -958,6 +1273,14 @@
           <w:szCs w:val="24"/>
         </w:rPr>
       </w:pPr>
+      <w:r>
+        <w:rPr>
+          <w:rFonts w:ascii="Times New Roman" w:hAnsi="Times New Roman" w:cs="Times New Roman"/>
+          <w:sz w:val="28"/>
+          <w:szCs w:val="24"/>
+        </w:rPr>
+        <w:t>Mutation rate = 10%</w:t>
+      </w:r>
     </w:p>
     <w:p>
       <w:pPr>
@@ -975,7 +1298,7 @@
           <w:sz w:val="28"/>
           <w:szCs w:val="24"/>
         </w:rPr>
-        <w:t xml:space="preserve">Specific weights and values for each box are provided in the appendix. </w:t>
+        <w:t>Parent cloning rate = 40%</w:t>
       </w:r>
     </w:p>
     <w:p>
@@ -988,138 +1311,78 @@
           <w:szCs w:val="24"/>
         </w:rPr>
       </w:pPr>
-      <w:r>
-        <w:rPr>
-          <w:rFonts w:ascii="Times New Roman" w:hAnsi="Times New Roman" w:cs="Times New Roman"/>
-          <w:b/>
-          <w:sz w:val="28"/>
-          <w:szCs w:val="24"/>
-        </w:rPr>
-        <w:br/>
-      </w:r>
-      <w:r>
-        <w:rPr>
-          <w:rFonts w:ascii="Times New Roman" w:hAnsi="Times New Roman" w:cs="Times New Roman"/>
-          <w:sz w:val="28"/>
-          <w:szCs w:val="24"/>
-        </w:rPr>
-        <w:t>Each crowd member uses a genetic algorithm to evolve a solution over a number of generations. The population pool used in that evolution gradually converges on a solution. The chart below shows the improvements made to the b</w:t>
-      </w:r>
-      <w:r>
-        <w:rPr>
-          <w:rFonts w:ascii="Times New Roman" w:hAnsi="Times New Roman" w:cs="Times New Roman"/>
-          <w:sz w:val="28"/>
-          <w:szCs w:val="24"/>
-        </w:rPr>
-        <w:t>est solution found so far over 3</w:t>
-      </w:r>
-      <w:r>
-        <w:rPr>
-          <w:rFonts w:ascii="Times New Roman" w:hAnsi="Times New Roman" w:cs="Times New Roman"/>
-          <w:sz w:val="28"/>
-          <w:szCs w:val="24"/>
-        </w:rPr>
-        <w:t xml:space="preserve">0 generations. Each color line is a different </w:t>
-      </w:r>
-      <w:r>
-        <w:rPr>
-          <w:rFonts w:ascii="Times New Roman" w:hAnsi="Times New Roman" w:cs="Times New Roman"/>
-          <w:sz w:val="28"/>
-          <w:szCs w:val="24"/>
-        </w:rPr>
-        <w:t>crowd member. Within the first 2</w:t>
-      </w:r>
-      <w:r>
-        <w:rPr>
-          <w:rFonts w:ascii="Times New Roman" w:hAnsi="Times New Roman" w:cs="Times New Roman"/>
-          <w:sz w:val="28"/>
-          <w:szCs w:val="24"/>
-        </w:rPr>
-        <w:t>0 generations, mutations and crossovers produce significant</w:t>
-      </w:r>
-      <w:r>
-        <w:rPr>
-          <w:rFonts w:ascii="Times New Roman" w:hAnsi="Times New Roman" w:cs="Times New Roman"/>
-          <w:sz w:val="28"/>
-          <w:szCs w:val="24"/>
-        </w:rPr>
-        <w:t xml:space="preserve"> jumps in the value of the best-known solution. By generation 3</w:t>
-      </w:r>
-      <w:r>
-        <w:rPr>
-          <w:rFonts w:ascii="Times New Roman" w:hAnsi="Times New Roman" w:cs="Times New Roman"/>
-          <w:sz w:val="28"/>
-          <w:szCs w:val="24"/>
-        </w:rPr>
-        <w:t>0, most crowd solutions conver</w:t>
-      </w:r>
-      <w:r>
-        <w:rPr>
-          <w:rFonts w:ascii="Times New Roman" w:hAnsi="Times New Roman" w:cs="Times New Roman"/>
-          <w:sz w:val="28"/>
-          <w:szCs w:val="24"/>
-        </w:rPr>
-        <w:t xml:space="preserve">ge toward a near-optimal value, but some get stuck </w:t>
-      </w:r>
-      <w:proofErr w:type="gramStart"/>
-      <w:r>
-        <w:rPr>
-          <w:rFonts w:ascii="Times New Roman" w:hAnsi="Times New Roman" w:cs="Times New Roman"/>
-          <w:sz w:val="28"/>
-          <w:szCs w:val="24"/>
-        </w:rPr>
-        <w:t>in a</w:t>
-      </w:r>
-      <w:proofErr w:type="gramEnd"/>
-      <w:r>
-        <w:rPr>
-          <w:rFonts w:ascii="Times New Roman" w:hAnsi="Times New Roman" w:cs="Times New Roman"/>
-          <w:sz w:val="28"/>
-          <w:szCs w:val="24"/>
-        </w:rPr>
-        <w:t xml:space="preserve"> local optima.</w:t>
-      </w:r>
-      <w:r>
-        <w:rPr>
-          <w:rFonts w:ascii="Times New Roman" w:hAnsi="Times New Roman" w:cs="Times New Roman"/>
-          <w:sz w:val="28"/>
-          <w:szCs w:val="24"/>
-        </w:rPr>
-        <w:t xml:space="preserve"> These results are shown in Figure 1.</w:t>
-      </w:r>
     </w:p>
     <w:p>
       <w:pPr>
         <w:pStyle w:val="NoSpacing"/>
-        <w:rPr>
-          <w:rFonts w:ascii="Times New Roman" w:hAnsi="Times New Roman" w:cs="Times New Roman"/>
-          <w:sz w:val="28"/>
-          <w:szCs w:val="24"/>
-        </w:rPr>
-      </w:pPr>
+        <w:ind w:left="720"/>
+        <w:rPr>
+          <w:rFonts w:ascii="Times New Roman" w:hAnsi="Times New Roman" w:cs="Times New Roman"/>
+          <w:sz w:val="28"/>
+          <w:szCs w:val="24"/>
+        </w:rPr>
+      </w:pPr>
+      <w:r>
+        <w:rPr>
+          <w:rFonts w:ascii="Times New Roman" w:hAnsi="Times New Roman" w:cs="Times New Roman"/>
+          <w:sz w:val="28"/>
+          <w:szCs w:val="24"/>
+        </w:rPr>
+        <w:t xml:space="preserve">Specific weights and values for each box are provided in the appendix. </w:t>
+      </w:r>
     </w:p>
     <w:p>
       <w:pPr>
-        <w:rPr>
-          <w:rFonts w:ascii="Times New Roman" w:hAnsi="Times New Roman" w:cs="Times New Roman"/>
-          <w:i/>
-          <w:sz w:val="28"/>
-          <w:szCs w:val="24"/>
-        </w:rPr>
-      </w:pPr>
-      <w:r>
-        <w:rPr>
-          <w:rFonts w:ascii="Times New Roman" w:hAnsi="Times New Roman" w:cs="Times New Roman"/>
-          <w:i/>
-          <w:sz w:val="28"/>
-          <w:szCs w:val="24"/>
-        </w:rPr>
-        <w:br w:type="page"/>
-      </w:r>
+        <w:pStyle w:val="NoSpacing"/>
+        <w:ind w:left="720"/>
+        <w:rPr>
+          <w:rFonts w:ascii="Times New Roman" w:hAnsi="Times New Roman" w:cs="Times New Roman"/>
+          <w:b/>
+          <w:sz w:val="28"/>
+          <w:szCs w:val="24"/>
+        </w:rPr>
+      </w:pPr>
     </w:p>
     <w:p>
       <w:pPr>
         <w:pStyle w:val="NoSpacing"/>
+        <w:ind w:left="720"/>
+        <w:rPr>
+          <w:rFonts w:ascii="Times New Roman" w:hAnsi="Times New Roman" w:cs="Times New Roman"/>
+          <w:sz w:val="28"/>
+          <w:szCs w:val="24"/>
+        </w:rPr>
+      </w:pPr>
+      <w:r>
+        <w:rPr>
+          <w:rFonts w:ascii="Times New Roman" w:hAnsi="Times New Roman" w:cs="Times New Roman"/>
+          <w:sz w:val="28"/>
+          <w:szCs w:val="24"/>
+        </w:rPr>
+        <w:t xml:space="preserve">While the domain of values was arbitrary, the domain of weights, number of objects and knapsack capacity are all strongly interconnected. With the parameters given here, there was a small possibility that all objects could fit inside the knapsack if their randomly chosen weights were all 8 units or less. </w:t>
+      </w:r>
+      <w:r>
+        <w:rPr>
+          <w:rFonts w:ascii="Times New Roman" w:hAnsi="Times New Roman" w:cs="Times New Roman"/>
+          <w:sz w:val="28"/>
+          <w:szCs w:val="24"/>
+        </w:rPr>
+        <w:lastRenderedPageBreak/>
+        <w:t xml:space="preserve">However, we felt this result was relatively improbable, and </w:t>
+      </w:r>
+      <w:r>
+        <w:rPr>
+          <w:rFonts w:ascii="Times New Roman" w:hAnsi="Times New Roman" w:cs="Times New Roman"/>
+          <w:sz w:val="28"/>
+          <w:szCs w:val="24"/>
+        </w:rPr>
+        <w:t>if the average weight is indeed around 25 units, there are an adequate number of possible object combinations to consider.</w:t>
+      </w:r>
+    </w:p>
+    <w:p>
+      <w:pPr>
+        <w:pStyle w:val="NoSpacing"/>
+        <w:ind w:left="720"/>
         <w:rPr>
           <w:rFonts w:ascii="Times New Roman" w:hAnsi="Times New Roman" w:cs="Times New Roman"/>
           <w:i/>
@@ -1130,12 +1393,150 @@
       <w:r>
         <w:rPr>
           <w:rFonts w:ascii="Times New Roman" w:hAnsi="Times New Roman" w:cs="Times New Roman"/>
+          <w:sz w:val="28"/>
+          <w:szCs w:val="24"/>
+        </w:rPr>
+        <w:t xml:space="preserve"> </w:t>
+      </w:r>
+      <w:r>
+        <w:rPr>
+          <w:rFonts w:ascii="Times New Roman" w:hAnsi="Times New Roman" w:cs="Times New Roman"/>
+          <w:b/>
+          <w:sz w:val="28"/>
+          <w:szCs w:val="24"/>
+        </w:rPr>
+        <w:br/>
+      </w:r>
+      <w:r>
+        <w:rPr>
+          <w:rFonts w:ascii="Times New Roman" w:hAnsi="Times New Roman" w:cs="Times New Roman"/>
+          <w:sz w:val="28"/>
+          <w:szCs w:val="24"/>
+        </w:rPr>
+        <w:t>Each crowd member uses a genetic algorithm to evolve a solution over a number of generations. The population pool used in that evolution gradually converges on a solution. The chart below shows the improvements made to the b</w:t>
+      </w:r>
+      <w:r>
+        <w:rPr>
+          <w:rFonts w:ascii="Times New Roman" w:hAnsi="Times New Roman" w:cs="Times New Roman"/>
+          <w:sz w:val="28"/>
+          <w:szCs w:val="24"/>
+        </w:rPr>
+        <w:t>est solution found so far over 3</w:t>
+      </w:r>
+      <w:r>
+        <w:rPr>
+          <w:rFonts w:ascii="Times New Roman" w:hAnsi="Times New Roman" w:cs="Times New Roman"/>
+          <w:sz w:val="28"/>
+          <w:szCs w:val="24"/>
+        </w:rPr>
+        <w:t xml:space="preserve">0 generations. Each color line is a different </w:t>
+      </w:r>
+      <w:r>
+        <w:rPr>
+          <w:rFonts w:ascii="Times New Roman" w:hAnsi="Times New Roman" w:cs="Times New Roman"/>
+          <w:sz w:val="28"/>
+          <w:szCs w:val="24"/>
+        </w:rPr>
+        <w:t>crowd member. Within the first 2</w:t>
+      </w:r>
+      <w:r>
+        <w:rPr>
+          <w:rFonts w:ascii="Times New Roman" w:hAnsi="Times New Roman" w:cs="Times New Roman"/>
+          <w:sz w:val="28"/>
+          <w:szCs w:val="24"/>
+        </w:rPr>
+        <w:t>0 generations, mutations and crossovers produce significant</w:t>
+      </w:r>
+      <w:r>
+        <w:rPr>
+          <w:rFonts w:ascii="Times New Roman" w:hAnsi="Times New Roman" w:cs="Times New Roman"/>
+          <w:sz w:val="28"/>
+          <w:szCs w:val="24"/>
+        </w:rPr>
+        <w:t xml:space="preserve"> jumps in the value of the best-known solution. By generation 3</w:t>
+      </w:r>
+      <w:r>
+        <w:rPr>
+          <w:rFonts w:ascii="Times New Roman" w:hAnsi="Times New Roman" w:cs="Times New Roman"/>
+          <w:sz w:val="28"/>
+          <w:szCs w:val="24"/>
+        </w:rPr>
+        <w:t>0, most crowd solutions conver</w:t>
+      </w:r>
+      <w:r>
+        <w:rPr>
+          <w:rFonts w:ascii="Times New Roman" w:hAnsi="Times New Roman" w:cs="Times New Roman"/>
+          <w:sz w:val="28"/>
+          <w:szCs w:val="24"/>
+        </w:rPr>
+        <w:t xml:space="preserve">ge toward a near-optimal value, but some get stuck </w:t>
+      </w:r>
+      <w:proofErr w:type="gramStart"/>
+      <w:r>
+        <w:rPr>
+          <w:rFonts w:ascii="Times New Roman" w:hAnsi="Times New Roman" w:cs="Times New Roman"/>
+          <w:sz w:val="28"/>
+          <w:szCs w:val="24"/>
+        </w:rPr>
+        <w:t>in a</w:t>
+      </w:r>
+      <w:proofErr w:type="gramEnd"/>
+      <w:r>
+        <w:rPr>
+          <w:rFonts w:ascii="Times New Roman" w:hAnsi="Times New Roman" w:cs="Times New Roman"/>
+          <w:sz w:val="28"/>
+          <w:szCs w:val="24"/>
+        </w:rPr>
+        <w:t xml:space="preserve"> local optima.</w:t>
+      </w:r>
+      <w:r>
+        <w:rPr>
+          <w:rFonts w:ascii="Times New Roman" w:hAnsi="Times New Roman" w:cs="Times New Roman"/>
+          <w:sz w:val="28"/>
+          <w:szCs w:val="24"/>
+        </w:rPr>
+        <w:t xml:space="preserve"> These results are shown in Figure 1.</w:t>
+      </w:r>
+      <w:r>
+        <w:rPr>
+          <w:rFonts w:ascii="Times New Roman" w:hAnsi="Times New Roman" w:cs="Times New Roman"/>
           <w:i/>
           <w:sz w:val="28"/>
           <w:szCs w:val="24"/>
         </w:rPr>
+        <w:br w:type="page"/>
+      </w:r>
+    </w:p>
+    <w:p>
+      <w:pPr>
+        <w:pStyle w:val="NoSpacing"/>
+        <w:rPr>
+          <w:rFonts w:ascii="Times New Roman" w:hAnsi="Times New Roman" w:cs="Times New Roman"/>
+          <w:i/>
+          <w:sz w:val="28"/>
+          <w:szCs w:val="24"/>
+        </w:rPr>
+      </w:pPr>
+      <w:proofErr w:type="gramStart"/>
+      <w:r>
+        <w:rPr>
+          <w:rFonts w:ascii="Times New Roman" w:hAnsi="Times New Roman" w:cs="Times New Roman"/>
+          <w:i/>
+          <w:sz w:val="28"/>
+          <w:szCs w:val="24"/>
+        </w:rPr>
         <w:lastRenderedPageBreak/>
-        <w:t>Figure 1. Perform</w:t>
+        <w:t>Figure 1.</w:t>
+      </w:r>
+      <w:proofErr w:type="gramEnd"/>
+      <w:r>
+        <w:rPr>
+          <w:rFonts w:ascii="Times New Roman" w:hAnsi="Times New Roman" w:cs="Times New Roman"/>
+          <w:i/>
+          <w:sz w:val="28"/>
+          <w:szCs w:val="24"/>
+        </w:rPr>
+        <w:t xml:space="preserve"> Perform</w:t>
       </w:r>
       <w:r>
         <w:rPr>
@@ -5458,7 +5859,6 @@
                 <w:szCs w:val="20"/>
               </w:rPr>
             </w:pPr>
-            <w:proofErr w:type="gramStart"/>
             <w:r>
               <w:rPr>
                 <w:rFonts w:ascii="Verdana" w:hAnsi="Verdana" w:cs="Times New Roman"/>
@@ -5468,7 +5868,6 @@
               </w:rPr>
               <w:t>n</w:t>
             </w:r>
-            <w:proofErr w:type="gramEnd"/>
           </w:p>
         </w:tc>
         <w:tc>
@@ -5498,7 +5897,6 @@
                 <w:szCs w:val="20"/>
               </w:rPr>
             </w:pPr>
-            <w:proofErr w:type="gramStart"/>
             <w:r>
               <w:rPr>
                 <w:rFonts w:ascii="Verdana" w:hAnsi="Verdana" w:cs="Times New Roman"/>
@@ -5508,7 +5906,6 @@
               </w:rPr>
               <w:t>c</w:t>
             </w:r>
-            <w:proofErr w:type="gramEnd"/>
           </w:p>
         </w:tc>
         <w:tc>
@@ -7325,43 +7722,7 @@
           <w:sz w:val="28"/>
           <w:szCs w:val="24"/>
         </w:rPr>
-        <w:t xml:space="preserve"> problem is especially </w:t>
-      </w:r>
-      <w:proofErr w:type="gramStart"/>
-      <w:r>
-        <w:rPr>
-          <w:rFonts w:ascii="Times New Roman" w:hAnsi="Times New Roman" w:cs="Times New Roman"/>
-          <w:sz w:val="28"/>
-          <w:szCs w:val="24"/>
-        </w:rPr>
-        <w:t>well-suited</w:t>
-      </w:r>
-      <w:proofErr w:type="gramEnd"/>
-      <w:r>
-        <w:rPr>
-          <w:rFonts w:ascii="Times New Roman" w:hAnsi="Times New Roman" w:cs="Times New Roman"/>
-          <w:sz w:val="28"/>
-          <w:szCs w:val="24"/>
-        </w:rPr>
-        <w:t xml:space="preserve"> to a genetic approach because the solutions are simple to encode into chromosome-like lists. These lists are the same length as the number of boxes. Each place in the list contains a 0 or 1, depending upon whether the box with the ID value that matches that index is included in the collection. Using this encoding, it’s simple to mutate and </w:t>
-      </w:r>
-      <w:proofErr w:type="gramStart"/>
-      <w:r>
-        <w:rPr>
-          <w:rFonts w:ascii="Times New Roman" w:hAnsi="Times New Roman" w:cs="Times New Roman"/>
-          <w:sz w:val="28"/>
-          <w:szCs w:val="24"/>
-        </w:rPr>
-        <w:t>cross-over</w:t>
-      </w:r>
-      <w:proofErr w:type="gramEnd"/>
-      <w:r>
-        <w:rPr>
-          <w:rFonts w:ascii="Times New Roman" w:hAnsi="Times New Roman" w:cs="Times New Roman"/>
-          <w:sz w:val="28"/>
-          <w:szCs w:val="24"/>
-        </w:rPr>
-        <w:t xml:space="preserve"> chromosomes. </w:t>
+        <w:t xml:space="preserve"> problem is especially well-suited to a genetic approach because the solutions are simple to encode into chromosome-like lists. These lists are the same length as the number of boxes. Each place in the list contains a 0 or 1, depending upon whether the box with the ID value that matches that index is included in the collection. Using this encoding, it’s simple to mutate and cross-over chromosomes. </w:t>
       </w:r>
     </w:p>
     <w:p>
@@ -7480,8 +7841,62 @@
           <w:sz w:val="28"/>
           <w:szCs w:val="24"/>
         </w:rPr>
-        <w:t xml:space="preserve"> distills the GA solutions into a consensus solution. </w:t>
-      </w:r>
+        <w:t xml:space="preserve"> distills the GA solut</w:t>
+      </w:r>
+      <w:r>
+        <w:rPr>
+          <w:rFonts w:ascii="Times New Roman" w:hAnsi="Times New Roman" w:cs="Times New Roman"/>
+          <w:sz w:val="28"/>
+          <w:szCs w:val="24"/>
+        </w:rPr>
+        <w:t>ions into a consensus solution.</w:t>
+      </w:r>
+    </w:p>
+    <w:p>
+      <w:pPr>
+        <w:pStyle w:val="NoSpacing"/>
+        <w:rPr>
+          <w:rFonts w:ascii="Times New Roman" w:hAnsi="Times New Roman" w:cs="Times New Roman"/>
+          <w:sz w:val="28"/>
+          <w:szCs w:val="24"/>
+        </w:rPr>
+      </w:pPr>
+    </w:p>
+    <w:p>
+      <w:pPr>
+        <w:pStyle w:val="NoSpacing"/>
+        <w:rPr>
+          <w:rFonts w:ascii="Times New Roman" w:hAnsi="Times New Roman" w:cs="Times New Roman"/>
+          <w:sz w:val="28"/>
+          <w:szCs w:val="24"/>
+        </w:rPr>
+      </w:pPr>
+      <w:r>
+        <w:rPr>
+          <w:rFonts w:ascii="Times New Roman" w:hAnsi="Times New Roman" w:cs="Times New Roman"/>
+          <w:sz w:val="28"/>
+          <w:szCs w:val="24"/>
+        </w:rPr>
+        <w:t xml:space="preserve">For our presentation and complete research paper, we plan on addressing the multi-objective knapsack problem. In contrast to the pure “0-1” version, in which a single value is combined with a single weight for each object, the multi-objective version considers several different other factors when maximizing value. </w:t>
+      </w:r>
+      <w:r>
+        <w:rPr>
+          <w:rFonts w:ascii="Times New Roman" w:hAnsi="Times New Roman" w:cs="Times New Roman"/>
+          <w:sz w:val="28"/>
+          <w:szCs w:val="24"/>
+        </w:rPr>
+        <w:t>Depending on the nature of the factor, each one must be minimized or maximized in order to produce the highest overall value. Due to project oversights and time constraints, we did not integrate multiple objectives into this project, but we will immediately explore this option.</w:t>
+      </w:r>
+    </w:p>
+    <w:p>
+      <w:pPr>
+        <w:pStyle w:val="NoSpacing"/>
+        <w:rPr>
+          <w:rFonts w:ascii="Times New Roman" w:hAnsi="Times New Roman" w:cs="Times New Roman"/>
+          <w:sz w:val="28"/>
+          <w:szCs w:val="24"/>
+        </w:rPr>
+      </w:pPr>
     </w:p>
     <w:p>
       <w:pPr>
@@ -7572,68 +7987,98 @@
           <w:sz w:val="24"/>
           <w:szCs w:val="24"/>
         </w:rPr>
-        <w:t xml:space="preserve">M. </w:t>
-      </w:r>
-      <w:proofErr w:type="spellStart"/>
+        <w:t>[1]</w:t>
+      </w:r>
       <w:r>
         <w:rPr>
           <w:rFonts w:ascii="Times New Roman" w:eastAsia="Times New Roman" w:hAnsi="Times New Roman" w:cs="Times New Roman"/>
           <w:sz w:val="24"/>
           <w:szCs w:val="24"/>
         </w:rPr>
-        <w:t>Hristakeva</w:t>
-      </w:r>
-      <w:proofErr w:type="spellEnd"/>
+        <w:t xml:space="preserve"> </w:t>
+      </w:r>
       <w:r>
         <w:rPr>
           <w:rFonts w:ascii="Times New Roman" w:eastAsia="Times New Roman" w:hAnsi="Times New Roman" w:cs="Times New Roman"/>
           <w:sz w:val="24"/>
           <w:szCs w:val="24"/>
         </w:rPr>
-        <w:t xml:space="preserve">, </w:t>
-      </w:r>
+        <w:t xml:space="preserve">M. </w:t>
+      </w:r>
+      <w:proofErr w:type="spellStart"/>
       <w:r>
         <w:rPr>
           <w:rFonts w:ascii="Times New Roman" w:eastAsia="Times New Roman" w:hAnsi="Times New Roman" w:cs="Times New Roman"/>
           <w:sz w:val="24"/>
           <w:szCs w:val="24"/>
         </w:rPr>
-        <w:t>D</w:t>
-      </w:r>
+        <w:t>Hristakeva</w:t>
+      </w:r>
+      <w:proofErr w:type="spellEnd"/>
       <w:r>
         <w:rPr>
           <w:rFonts w:ascii="Times New Roman" w:eastAsia="Times New Roman" w:hAnsi="Times New Roman" w:cs="Times New Roman"/>
           <w:sz w:val="24"/>
           <w:szCs w:val="24"/>
         </w:rPr>
-        <w:t>.</w:t>
-      </w:r>
+        <w:t xml:space="preserve">, D. Shrestha. </w:t>
+      </w:r>
+      <w:proofErr w:type="gramStart"/>
       <w:r>
         <w:rPr>
           <w:rFonts w:ascii="Times New Roman" w:eastAsia="Times New Roman" w:hAnsi="Times New Roman" w:cs="Times New Roman"/>
           <w:sz w:val="24"/>
           <w:szCs w:val="24"/>
         </w:rPr>
-        <w:t xml:space="preserve"> </w:t>
-      </w:r>
-      <w:proofErr w:type="spellStart"/>
+        <w:t>"</w:t>
+      </w:r>
+      <w:hyperlink r:id="rId9" w:history="1">
+        <w:r>
+          <w:rPr>
+            <w:rStyle w:val="Hyperlink"/>
+            <w:rFonts w:ascii="Times New Roman" w:eastAsia="Times New Roman" w:hAnsi="Times New Roman" w:cs="Times New Roman"/>
+            <w:sz w:val="24"/>
+            <w:szCs w:val="24"/>
+          </w:rPr>
+          <w:t>Solving the 0-1 knapsack proble</w:t>
+        </w:r>
+        <w:r>
+          <w:rPr>
+            <w:rStyle w:val="Hyperlink"/>
+            <w:rFonts w:ascii="Times New Roman" w:eastAsia="Times New Roman" w:hAnsi="Times New Roman" w:cs="Times New Roman"/>
+            <w:sz w:val="24"/>
+            <w:szCs w:val="24"/>
+          </w:rPr>
+          <w:t>m</w:t>
+        </w:r>
+        <w:r>
+          <w:rPr>
+            <w:rStyle w:val="Hyperlink"/>
+            <w:rFonts w:ascii="Times New Roman" w:eastAsia="Times New Roman" w:hAnsi="Times New Roman" w:cs="Times New Roman"/>
+            <w:sz w:val="24"/>
+            <w:szCs w:val="24"/>
+          </w:rPr>
+          <w:t xml:space="preserve"> with genetic algorithms</w:t>
+        </w:r>
+      </w:hyperlink>
       <w:r>
         <w:rPr>
           <w:rFonts w:ascii="Times New Roman" w:eastAsia="Times New Roman" w:hAnsi="Times New Roman" w:cs="Times New Roman"/>
           <w:sz w:val="24"/>
           <w:szCs w:val="24"/>
         </w:rPr>
-        <w:t>Shrestha</w:t>
-      </w:r>
-      <w:proofErr w:type="spellEnd"/>
+        <w:t>."</w:t>
+      </w:r>
+      <w:proofErr w:type="gramEnd"/>
       <w:r>
         <w:rPr>
           <w:rFonts w:ascii="Times New Roman" w:eastAsia="Times New Roman" w:hAnsi="Times New Roman" w:cs="Times New Roman"/>
           <w:sz w:val="24"/>
           <w:szCs w:val="24"/>
         </w:rPr>
-        <w:t xml:space="preserve">. "Solving the 0-1 knapsack problem with genetic algorithms." </w:t>
-      </w:r>
+        <w:t xml:space="preserve"> </w:t>
+      </w:r>
+      <w:proofErr w:type="gramStart"/>
       <w:r>
         <w:rPr>
           <w:rFonts w:ascii="Times New Roman" w:eastAsia="Times New Roman" w:hAnsi="Times New Roman" w:cs="Times New Roman"/>
@@ -7650,7 +8095,16 @@
           <w:sz w:val="24"/>
           <w:szCs w:val="24"/>
         </w:rPr>
-        <w:t>. 2004.</w:t>
+        <w:t>.</w:t>
+      </w:r>
+      <w:proofErr w:type="gramEnd"/>
+      <w:r>
+        <w:rPr>
+          <w:rFonts w:ascii="Times New Roman" w:eastAsia="Times New Roman" w:hAnsi="Times New Roman" w:cs="Times New Roman"/>
+          <w:sz w:val="24"/>
+          <w:szCs w:val="24"/>
+        </w:rPr>
+        <w:t xml:space="preserve"> 2004.</w:t>
       </w:r>
     </w:p>
     <w:p>
@@ -7672,7 +8126,23 @@
           <w:szCs w:val="24"/>
         </w:rPr>
       </w:pPr>
-      <w:hyperlink r:id="rId9" w:tooltip="Richard M. Karp" w:history="1">
+      <w:r>
+        <w:rPr>
+          <w:rFonts w:ascii="Times New Roman" w:hAnsi="Times New Roman" w:cs="Times New Roman"/>
+          <w:sz w:val="24"/>
+          <w:szCs w:val="24"/>
+        </w:rPr>
+        <w:t>[2]</w:t>
+      </w:r>
+      <w:r>
+        <w:rPr>
+          <w:rFonts w:ascii="Times New Roman" w:hAnsi="Times New Roman" w:cs="Times New Roman"/>
+          <w:sz w:val="24"/>
+          <w:szCs w:val="24"/>
+        </w:rPr>
+        <w:t xml:space="preserve"> </w:t>
+      </w:r>
+      <w:hyperlink r:id="rId10" w:tooltip="Richard M. Karp" w:history="1">
         <w:r>
           <w:rPr>
             <w:rStyle w:val="Hyperlink"/>
@@ -7691,7 +8161,16 @@
         </w:rPr>
         <w:t> (1972). </w:t>
       </w:r>
-      <w:hyperlink r:id="rId10" w:history="1">
+      <w:hyperlink r:id="rId11" w:history="1">
+        <w:r>
+          <w:rPr>
+            <w:rStyle w:val="Hyperlink"/>
+            <w:rFonts w:ascii="Times New Roman" w:hAnsi="Times New Roman" w:cs="Times New Roman"/>
+            <w:sz w:val="24"/>
+            <w:szCs w:val="24"/>
+          </w:rPr>
+          <w:t xml:space="preserve">"Reducibility </w:t>
+        </w:r>
         <w:proofErr w:type="gramStart"/>
         <w:r>
           <w:rPr>
@@ -7700,7 +8179,35 @@
             <w:sz w:val="24"/>
             <w:szCs w:val="24"/>
           </w:rPr>
-          <w:t>"Reducibility Among Combinatorial Problems"</w:t>
+          <w:t>Among</w:t>
+        </w:r>
+        <w:proofErr w:type="gramEnd"/>
+        <w:r>
+          <w:rPr>
+            <w:rStyle w:val="Hyperlink"/>
+            <w:rFonts w:ascii="Times New Roman" w:hAnsi="Times New Roman" w:cs="Times New Roman"/>
+            <w:sz w:val="24"/>
+            <w:szCs w:val="24"/>
+          </w:rPr>
+          <w:t xml:space="preserve"> C</w:t>
+        </w:r>
+        <w:r>
+          <w:rPr>
+            <w:rStyle w:val="Hyperlink"/>
+            <w:rFonts w:ascii="Times New Roman" w:hAnsi="Times New Roman" w:cs="Times New Roman"/>
+            <w:sz w:val="24"/>
+            <w:szCs w:val="24"/>
+          </w:rPr>
+          <w:t>o</w:t>
+        </w:r>
+        <w:r>
+          <w:rPr>
+            <w:rStyle w:val="Hyperlink"/>
+            <w:rFonts w:ascii="Times New Roman" w:hAnsi="Times New Roman" w:cs="Times New Roman"/>
+            <w:sz w:val="24"/>
+            <w:szCs w:val="24"/>
+          </w:rPr>
+          <w:t>mbinatorial Problems"</w:t>
         </w:r>
       </w:hyperlink>
       <w:r>
@@ -7709,7 +8216,16 @@
           <w:sz w:val="24"/>
           <w:szCs w:val="24"/>
         </w:rPr>
-        <w:t>.</w:t>
+        <w:t xml:space="preserve">. </w:t>
+      </w:r>
+      <w:proofErr w:type="gramStart"/>
+      <w:r>
+        <w:rPr>
+          <w:rFonts w:ascii="Times New Roman" w:hAnsi="Times New Roman" w:cs="Times New Roman"/>
+          <w:sz w:val="24"/>
+          <w:szCs w:val="24"/>
+        </w:rPr>
+        <w:t>In R. E. Miller and J. W. Thatcher (editors).</w:t>
       </w:r>
       <w:proofErr w:type="gramEnd"/>
       <w:r>
@@ -7718,7 +8234,7 @@
           <w:sz w:val="24"/>
           <w:szCs w:val="24"/>
         </w:rPr>
-        <w:t xml:space="preserve"> In R. E. Miller and J. W. Thatcher (editors). </w:t>
+        <w:t> </w:t>
       </w:r>
       <w:proofErr w:type="gramStart"/>
       <w:r>
@@ -7746,25 +8262,7 @@
           <w:sz w:val="24"/>
           <w:szCs w:val="24"/>
         </w:rPr>
-        <w:t xml:space="preserve"> New York: Plenum. </w:t>
-      </w:r>
-      <w:proofErr w:type="gramStart"/>
-      <w:r>
-        <w:rPr>
-          <w:rFonts w:ascii="Times New Roman" w:hAnsi="Times New Roman" w:cs="Times New Roman"/>
-          <w:sz w:val="24"/>
-          <w:szCs w:val="24"/>
-        </w:rPr>
-        <w:t>pp</w:t>
-      </w:r>
-      <w:proofErr w:type="gramEnd"/>
-      <w:r>
-        <w:rPr>
-          <w:rFonts w:ascii="Times New Roman" w:hAnsi="Times New Roman" w:cs="Times New Roman"/>
-          <w:sz w:val="24"/>
-          <w:szCs w:val="24"/>
-        </w:rPr>
-        <w:t>. 85–103.</w:t>
+        <w:t xml:space="preserve"> New York: Plenum. pp. 85–103.</w:t>
       </w:r>
     </w:p>
     <w:p>
@@ -7783,10 +8281,79 @@
         <w:rPr>
           <w:rFonts w:ascii="Times New Roman" w:hAnsi="Times New Roman" w:cs="Times New Roman"/>
           <w:b/>
-          <w:sz w:val="28"/>
-          <w:szCs w:val="24"/>
-        </w:rPr>
-      </w:pPr>
+          <w:sz w:val="24"/>
+          <w:szCs w:val="24"/>
+        </w:rPr>
+      </w:pPr>
+      <w:r>
+        <w:rPr>
+          <w:rStyle w:val="reference-text"/>
+          <w:rFonts w:ascii="Times New Roman" w:hAnsi="Times New Roman" w:cs="Times New Roman"/>
+          <w:sz w:val="24"/>
+          <w:szCs w:val="24"/>
+        </w:rPr>
+        <w:t>[3]</w:t>
+      </w:r>
+      <w:r>
+        <w:rPr>
+          <w:rStyle w:val="reference-text"/>
+          <w:rFonts w:ascii="Times New Roman" w:hAnsi="Times New Roman" w:cs="Times New Roman"/>
+          <w:sz w:val="24"/>
+          <w:szCs w:val="24"/>
+        </w:rPr>
+        <w:t xml:space="preserve"> </w:t>
+      </w:r>
+      <w:hyperlink r:id="rId12" w:tooltip="George Dantzig" w:history="1">
+        <w:r>
+          <w:rPr>
+            <w:rStyle w:val="Hyperlink"/>
+            <w:rFonts w:ascii="Times New Roman" w:hAnsi="Times New Roman" w:cs="Times New Roman"/>
+            <w:sz w:val="24"/>
+            <w:szCs w:val="24"/>
+          </w:rPr>
+          <w:t xml:space="preserve">George B. </w:t>
+        </w:r>
+        <w:proofErr w:type="spellStart"/>
+        <w:r>
+          <w:rPr>
+            <w:rStyle w:val="Hyperlink"/>
+            <w:rFonts w:ascii="Times New Roman" w:hAnsi="Times New Roman" w:cs="Times New Roman"/>
+            <w:sz w:val="24"/>
+            <w:szCs w:val="24"/>
+          </w:rPr>
+          <w:t>Dantzig</w:t>
+        </w:r>
+        <w:proofErr w:type="spellEnd"/>
+      </w:hyperlink>
+      <w:r>
+        <w:rPr>
+          <w:rStyle w:val="reference-text"/>
+          <w:rFonts w:ascii="Times New Roman" w:hAnsi="Times New Roman" w:cs="Times New Roman"/>
+          <w:sz w:val="24"/>
+          <w:szCs w:val="24"/>
+        </w:rPr>
+        <w:t xml:space="preserve">, Discrete-Variable </w:t>
+      </w:r>
+      <w:proofErr w:type="spellStart"/>
+      <w:r>
+        <w:rPr>
+          <w:rStyle w:val="reference-text"/>
+          <w:rFonts w:ascii="Times New Roman" w:hAnsi="Times New Roman" w:cs="Times New Roman"/>
+          <w:sz w:val="24"/>
+          <w:szCs w:val="24"/>
+        </w:rPr>
+        <w:t>Extremum</w:t>
+      </w:r>
+      <w:proofErr w:type="spellEnd"/>
+      <w:r>
+        <w:rPr>
+          <w:rStyle w:val="reference-text"/>
+          <w:rFonts w:ascii="Times New Roman" w:hAnsi="Times New Roman" w:cs="Times New Roman"/>
+          <w:sz w:val="24"/>
+          <w:szCs w:val="24"/>
+        </w:rPr>
+        <w:t xml:space="preserve"> Problems, Operations Research Vol. 5, No. 2, April 1957, pp. 266–288,</w:t>
+      </w:r>
     </w:p>
     <w:p>
       <w:pPr>
@@ -9531,7 +10098,7 @@
 </file>
 
 <file path=word/numbering.xml><?xml version="1.0" encoding="utf-8"?>
-<w:numbering xmlns:wpc="http://schemas.microsoft.com/office/word/2010/wordprocessingCanvas" xmlns:mo="http://schemas.microsoft.com/office/mac/office/2008/main" xmlns:mc="http://schemas.openxmlformats.org/markup-compatibility/2006" xmlns:mv="urn:schemas-microsoft-com:mac:vml" xmlns:o="urn:schemas-microsoft-com:office:office" xmlns:r="http://schemas.openxmlformats.org/officeDocument/2006/relationships" xmlns:m="http://schemas.openxmlformats.org/officeDocument/2006/math" xmlns:v="urn:schemas-microsoft-com:vml" xmlns:wp14="http://schemas.microsoft.com/office/word/2010/wordprocessingDrawing" xmlns:wp="http://schemas.openxmlformats.org/drawingml/2006/wordprocessingDrawing" xmlns:w10="urn:schemas-microsoft-com:office:word" xmlns:w="http://schemas.openxmlformats.org/wordprocessingml/2006/main" xmlns:w14="http://schemas.microsoft.com/office/word/2010/wordml" xmlns:wpg="http://schemas.microsoft.com/office/word/2010/wordprocessingGroup" xmlns:wpi="http://schemas.microsoft.com/office/word/2010/wordprocessingInk" xmlns:wne="http://schemas.microsoft.com/office/word/2006/wordml" xmlns:wps="http://schemas.microsoft.com/office/word/2010/wordprocessingShape" mc:Ignorable="w14 wp14">
+<w:numbering xmlns:wpc="http://schemas.microsoft.com/office/word/2010/wordprocessingCanvas" xmlns:mc="http://schemas.openxmlformats.org/markup-compatibility/2006" xmlns:o="urn:schemas-microsoft-com:office:office" xmlns:r="http://schemas.openxmlformats.org/officeDocument/2006/relationships" xmlns:m="http://schemas.openxmlformats.org/officeDocument/2006/math" xmlns:v="urn:schemas-microsoft-com:vml" xmlns:wp14="http://schemas.microsoft.com/office/word/2010/wordprocessingDrawing" xmlns:wp="http://schemas.openxmlformats.org/drawingml/2006/wordprocessingDrawing" xmlns:w10="urn:schemas-microsoft-com:office:word" xmlns:w="http://schemas.openxmlformats.org/wordprocessingml/2006/main" xmlns:w14="http://schemas.microsoft.com/office/word/2010/wordml" xmlns:wpg="http://schemas.microsoft.com/office/word/2010/wordprocessingGroup" xmlns:wpi="http://schemas.microsoft.com/office/word/2010/wordprocessingInk" xmlns:wne="http://schemas.microsoft.com/office/word/2006/wordml" xmlns:wps="http://schemas.microsoft.com/office/word/2010/wordprocessingShape" mc:Ignorable="w14 wp14">
   <w:abstractNum w:abstractNumId="0">
     <w:nsid w:val="2AD60FD5"/>
     <w:multiLevelType w:val="multilevel"/>
@@ -9835,7 +10402,7 @@
       </w:pPr>
     </w:pPrDefault>
   </w:docDefaults>
-  <w:latentStyles w:defLockedState="0" w:defUIPriority="99" w:defSemiHidden="1" w:defUnhideWhenUsed="1" w:defQFormat="0" w:count="276">
+  <w:latentStyles w:defLockedState="0" w:defUIPriority="99" w:defSemiHidden="1" w:defUnhideWhenUsed="1" w:defQFormat="0" w:count="267">
     <w:lsdException w:name="Normal" w:semiHidden="0" w:uiPriority="0" w:unhideWhenUsed="0" w:qFormat="1"/>
     <w:lsdException w:name="heading 1" w:semiHidden="0" w:uiPriority="9" w:unhideWhenUsed="0" w:qFormat="1"/>
     <w:lsdException w:name="heading 2" w:uiPriority="9" w:qFormat="1"/>
@@ -10023,7 +10590,6 @@
       <w:spacing w:after="0" w:line="240" w:lineRule="auto"/>
     </w:pPr>
     <w:tblPr>
-      <w:tblInd w:w="0" w:type="dxa"/>
       <w:tblBorders>
         <w:top w:val="single" w:sz="4" w:space="0" w:color="000000" w:themeColor="text1"/>
         <w:left w:val="single" w:sz="4" w:space="0" w:color="000000" w:themeColor="text1"/>
@@ -10032,12 +10598,6 @@
         <w:insideH w:val="single" w:sz="4" w:space="0" w:color="000000" w:themeColor="text1"/>
         <w:insideV w:val="single" w:sz="4" w:space="0" w:color="000000" w:themeColor="text1"/>
       </w:tblBorders>
-      <w:tblCellMar>
-        <w:top w:w="0" w:type="dxa"/>
-        <w:left w:w="108" w:type="dxa"/>
-        <w:bottom w:w="0" w:type="dxa"/>
-        <w:right w:w="108" w:type="dxa"/>
-      </w:tblCellMar>
     </w:tblPr>
   </w:style>
   <w:style w:type="character" w:customStyle="1" w:styleId="apple-style-span">
@@ -10117,11 +10677,28 @@
       <w:szCs w:val="20"/>
     </w:rPr>
   </w:style>
+  <w:style w:type="character" w:styleId="FollowedHyperlink">
+    <w:name w:val="FollowedHyperlink"/>
+    <w:basedOn w:val="DefaultParagraphFont"/>
+    <w:uiPriority w:val="99"/>
+    <w:semiHidden/>
+    <w:unhideWhenUsed/>
+    <w:rsid w:val="00D43795"/>
+    <w:rPr>
+      <w:color w:val="800080" w:themeColor="followedHyperlink"/>
+      <w:u w:val="single"/>
+    </w:rPr>
+  </w:style>
+  <w:style w:type="character" w:customStyle="1" w:styleId="reference-text">
+    <w:name w:val="reference-text"/>
+    <w:basedOn w:val="DefaultParagraphFont"/>
+    <w:rsid w:val="00D43795"/>
+  </w:style>
 </w:styles>
 </file>
 
 <file path=word/stylesWithEffects.xml><?xml version="1.0" encoding="utf-8"?>
-<w:styles xmlns:wpc="http://schemas.microsoft.com/office/word/2010/wordprocessingCanvas" xmlns:mo="http://schemas.microsoft.com/office/mac/office/2008/main" xmlns:mc="http://schemas.openxmlformats.org/markup-compatibility/2006" xmlns:mv="urn:schemas-microsoft-com:mac:vml" xmlns:o="urn:schemas-microsoft-com:office:office" xmlns:r="http://schemas.openxmlformats.org/officeDocument/2006/relationships" xmlns:m="http://schemas.openxmlformats.org/officeDocument/2006/math" xmlns:v="urn:schemas-microsoft-com:vml" xmlns:wp14="http://schemas.microsoft.com/office/word/2010/wordprocessingDrawing" xmlns:wp="http://schemas.openxmlformats.org/drawingml/2006/wordprocessingDrawing" xmlns:w10="urn:schemas-microsoft-com:office:word" xmlns:w="http://schemas.openxmlformats.org/wordprocessingml/2006/main" xmlns:w14="http://schemas.microsoft.com/office/word/2010/wordml" xmlns:wpg="http://schemas.microsoft.com/office/word/2010/wordprocessingGroup" xmlns:wpi="http://schemas.microsoft.com/office/word/2010/wordprocessingInk" xmlns:wne="http://schemas.microsoft.com/office/word/2006/wordml" xmlns:wps="http://schemas.microsoft.com/office/word/2010/wordprocessingShape" mc:Ignorable="w14 wp14">
+<w:styles xmlns:wpc="http://schemas.microsoft.com/office/word/2010/wordprocessingCanvas" xmlns:mc="http://schemas.openxmlformats.org/markup-compatibility/2006" xmlns:o="urn:schemas-microsoft-com:office:office" xmlns:r="http://schemas.openxmlformats.org/officeDocument/2006/relationships" xmlns:m="http://schemas.openxmlformats.org/officeDocument/2006/math" xmlns:v="urn:schemas-microsoft-com:vml" xmlns:wp14="http://schemas.microsoft.com/office/word/2010/wordprocessingDrawing" xmlns:wp="http://schemas.openxmlformats.org/drawingml/2006/wordprocessingDrawing" xmlns:w10="urn:schemas-microsoft-com:office:word" xmlns:w="http://schemas.openxmlformats.org/wordprocessingml/2006/main" xmlns:w14="http://schemas.microsoft.com/office/word/2010/wordml" xmlns:wpg="http://schemas.microsoft.com/office/word/2010/wordprocessingGroup" xmlns:wpi="http://schemas.microsoft.com/office/word/2010/wordprocessingInk" xmlns:wne="http://schemas.microsoft.com/office/word/2006/wordml" xmlns:wps="http://schemas.microsoft.com/office/word/2010/wordprocessingShape" mc:Ignorable="w14 wp14">
   <w:docDefaults>
     <w:rPrDefault>
       <w:rPr>
@@ -10137,7 +10714,7 @@
       </w:pPr>
     </w:pPrDefault>
   </w:docDefaults>
-  <w:latentStyles w:defLockedState="0" w:defUIPriority="99" w:defSemiHidden="1" w:defUnhideWhenUsed="1" w:defQFormat="0" w:count="276">
+  <w:latentStyles w:defLockedState="0" w:defUIPriority="99" w:defSemiHidden="1" w:defUnhideWhenUsed="1" w:defQFormat="0" w:count="267">
     <w:lsdException w:name="Normal" w:semiHidden="0" w:uiPriority="0" w:unhideWhenUsed="0" w:qFormat="1"/>
     <w:lsdException w:name="heading 1" w:semiHidden="0" w:uiPriority="9" w:unhideWhenUsed="0" w:qFormat="1"/>
     <w:lsdException w:name="heading 2" w:uiPriority="9" w:qFormat="1"/>
@@ -10325,7 +10902,6 @@
       <w:spacing w:after="0" w:line="240" w:lineRule="auto"/>
     </w:pPr>
     <w:tblPr>
-      <w:tblInd w:w="0" w:type="dxa"/>
       <w:tblBorders>
         <w:top w:val="single" w:sz="4" w:space="0" w:color="000000" w:themeColor="text1"/>
         <w:left w:val="single" w:sz="4" w:space="0" w:color="000000" w:themeColor="text1"/>
@@ -10334,12 +10910,6 @@
         <w:insideH w:val="single" w:sz="4" w:space="0" w:color="000000" w:themeColor="text1"/>
         <w:insideV w:val="single" w:sz="4" w:space="0" w:color="000000" w:themeColor="text1"/>
       </w:tblBorders>
-      <w:tblCellMar>
-        <w:top w:w="0" w:type="dxa"/>
-        <w:left w:w="108" w:type="dxa"/>
-        <w:bottom w:w="0" w:type="dxa"/>
-        <w:right w:w="108" w:type="dxa"/>
-      </w:tblCellMar>
     </w:tblPr>
   </w:style>
   <w:style w:type="character" w:customStyle="1" w:styleId="apple-style-span">
@@ -10418,6 +10988,23 @@
       <w:sz w:val="20"/>
       <w:szCs w:val="20"/>
     </w:rPr>
+  </w:style>
+  <w:style w:type="character" w:styleId="FollowedHyperlink">
+    <w:name w:val="FollowedHyperlink"/>
+    <w:basedOn w:val="DefaultParagraphFont"/>
+    <w:uiPriority w:val="99"/>
+    <w:semiHidden/>
+    <w:unhideWhenUsed/>
+    <w:rsid w:val="00D43795"/>
+    <w:rPr>
+      <w:color w:val="800080" w:themeColor="followedHyperlink"/>
+      <w:u w:val="single"/>
+    </w:rPr>
+  </w:style>
+  <w:style w:type="character" w:customStyle="1" w:styleId="reference-text">
+    <w:name w:val="reference-text"/>
+    <w:basedOn w:val="DefaultParagraphFont"/>
+    <w:rsid w:val="00D43795"/>
   </w:style>
 </w:styles>
 </file>

</xml_diff>

<commit_message>
minor grammatical changes to doc
</commit_message>
<xml_diff>
--- a/Proj6Mullins_Revlett.docx
+++ b/Proj6Mullins_Revlett.docx
@@ -557,17 +557,7 @@
           <w:sz w:val="28"/>
           <w:szCs w:val="24"/>
         </w:rPr>
-        <w:t>packin</w:t>
-      </w:r>
-      <w:bookmarkStart w:id="0" w:name="_GoBack"/>
-      <w:bookmarkEnd w:id="0"/>
-      <w:r>
-        <w:rPr>
-          <w:rFonts w:ascii="Times New Roman" w:hAnsi="Times New Roman" w:cs="Times New Roman"/>
-          <w:sz w:val="28"/>
-          <w:szCs w:val="24"/>
-        </w:rPr>
-        <w:t>gs</w:t>
+        <w:t>packings</w:t>
       </w:r>
       <w:proofErr w:type="spellEnd"/>
       <w:r>
@@ -7877,7 +7867,17 @@
           <w:sz w:val="28"/>
           <w:szCs w:val="24"/>
         </w:rPr>
-        <w:t xml:space="preserve">For our presentation and complete research paper, we plan on addressing the multi-objective knapsack problem. In contrast to the pure “0-1” version, in which a single value is combined with a single weight for each object, the multi-objective version considers several different other factors when maximizing value. </w:t>
+        <w:t xml:space="preserve">For our presentation and </w:t>
+      </w:r>
+      <w:bookmarkStart w:id="0" w:name="_GoBack"/>
+      <w:bookmarkEnd w:id="0"/>
+      <w:r>
+        <w:rPr>
+          <w:rFonts w:ascii="Times New Roman" w:hAnsi="Times New Roman" w:cs="Times New Roman"/>
+          <w:sz w:val="28"/>
+          <w:szCs w:val="24"/>
+        </w:rPr>
+        <w:t xml:space="preserve">research paper, we plan on addressing the multi-objective knapsack problem. In contrast to the pure “0-1” version, in which a single value is combined with a single weight for each object, the multi-objective version considers several different other factors when maximizing value. </w:t>
       </w:r>
       <w:r>
         <w:rPr>

</xml_diff>